<commit_message>
Stvoren novi branch i dodan paragraf KORIST u tekst file
</commit_message>
<xml_diff>
--- a/PythonProgramskiJezik.docx
+++ b/PythonProgramskiJezik.docx
@@ -168,6 +168,40 @@
       <w:bookmarkStart w:id="0" w:name="_GoBack"/>
       <w:bookmarkEnd w:id="0"/>
     </w:p>
+    <w:p>
+      <w:pPr>
+        <w:pStyle w:val="Heading2"/>
+      </w:pPr>
+      <w:r>
+        <w:t>KORIST</w:t>
+      </w:r>
+    </w:p>
+    <w:p>
+      <w:r>
+        <w:t>Od 2003 Python spada u top 10 najpopularnijih  programskih jezika. 2017. je dobio status trečeg najpopularnijeg jezika koji nema sintaksu C-a.</w:t>
+      </w:r>
+    </w:p>
+    <w:p>
+      <w:r>
+        <w:t>Python može služiti kao skripterski jezik za web aplikacijekoristeči web frameworkove kao što je Django.</w:t>
+      </w:r>
+    </w:p>
+    <w:p>
+      <w:r>
+        <w:t>Library poput NumPy, SciPy i Matplotlib omogučuju korištenje pythona u znanstvenoj obradi podataka.</w:t>
+      </w:r>
+    </w:p>
+    <w:p>
+      <w:r>
+        <w:t>Mnogi operativni sustavi dodaju Python kao standardnu komponentu.</w:t>
+      </w:r>
+    </w:p>
+    <w:p>
+      <w:r>
+        <w:t xml:space="preserve">LibreOffice će uskoro zamjeniti svoj kod u Javi sa Pythonom. </w:t>
+      </w:r>
+    </w:p>
+    <w:p/>
     <w:sectPr>
       <w:footerReference w:type="default" r:id="rId11"/>
       <w:pgSz w:w="12240" w:h="15840"/>
@@ -2988,12 +3022,129 @@
 </file>
 
 <file path=customXml/item1.xml><?xml version="1.0" encoding="utf-8"?>
-<?mso-contentType ?>
-<FormTemplates xmlns="http://schemas.microsoft.com/sharepoint/v3/contenttype/forms">
-  <Display>DocumentLibraryForm</Display>
-  <Edit>AssetEditForm</Edit>
-  <New>DocumentLibraryForm</New>
-</FormTemplates>
+<p:properties xmlns:p="http://schemas.microsoft.com/office/2006/metadata/properties" xmlns:xsi="http://www.w3.org/2001/XMLSchema-instance" xmlns:pc="http://schemas.microsoft.com/office/infopath/2007/PartnerControls">
+  <documentManagement>
+    <APDescription xmlns="4873beb7-5857-4685-be1f-d57550cc96cc" xsi:nil="true"/>
+    <AssetExpire xmlns="4873beb7-5857-4685-be1f-d57550cc96cc">2029-01-01T08:00:00+00:00</AssetExpire>
+    <CampaignTagsTaxHTField0 xmlns="4873beb7-5857-4685-be1f-d57550cc96cc">
+      <Terms xmlns="http://schemas.microsoft.com/office/infopath/2007/PartnerControls"/>
+    </CampaignTagsTaxHTField0>
+    <IntlLangReviewDate xmlns="4873beb7-5857-4685-be1f-d57550cc96cc" xsi:nil="true"/>
+    <TPFriendlyName xmlns="4873beb7-5857-4685-be1f-d57550cc96cc" xsi:nil="true"/>
+    <IntlLangReview xmlns="4873beb7-5857-4685-be1f-d57550cc96cc">false</IntlLangReview>
+    <LocLastLocAttemptVersionLookup xmlns="4873beb7-5857-4685-be1f-d57550cc96cc">864570</LocLastLocAttemptVersionLookup>
+    <PolicheckWords xmlns="4873beb7-5857-4685-be1f-d57550cc96cc" xsi:nil="true"/>
+    <SubmitterId xmlns="4873beb7-5857-4685-be1f-d57550cc96cc" xsi:nil="true"/>
+    <AcquiredFrom xmlns="4873beb7-5857-4685-be1f-d57550cc96cc">Internal MS</AcquiredFrom>
+    <EditorialStatus xmlns="4873beb7-5857-4685-be1f-d57550cc96cc">Complete</EditorialStatus>
+    <Markets xmlns="4873beb7-5857-4685-be1f-d57550cc96cc"/>
+    <OriginAsset xmlns="4873beb7-5857-4685-be1f-d57550cc96cc" xsi:nil="true"/>
+    <AssetStart xmlns="4873beb7-5857-4685-be1f-d57550cc96cc">2012-11-01T04:53:00+00:00</AssetStart>
+    <FriendlyTitle xmlns="4873beb7-5857-4685-be1f-d57550cc96cc" xsi:nil="true"/>
+    <MarketSpecific xmlns="4873beb7-5857-4685-be1f-d57550cc96cc">false</MarketSpecific>
+    <TPNamespace xmlns="4873beb7-5857-4685-be1f-d57550cc96cc" xsi:nil="true"/>
+    <PublishStatusLookup xmlns="4873beb7-5857-4685-be1f-d57550cc96cc">
+      <Value>1655138</Value>
+    </PublishStatusLookup>
+    <APAuthor xmlns="4873beb7-5857-4685-be1f-d57550cc96cc">
+      <UserInfo>
+        <DisplayName>MIDDLEEAST\v-keerth</DisplayName>
+        <AccountId>2799</AccountId>
+        <AccountType/>
+      </UserInfo>
+    </APAuthor>
+    <TPCommandLine xmlns="4873beb7-5857-4685-be1f-d57550cc96cc" xsi:nil="true"/>
+    <IntlLangReviewer xmlns="4873beb7-5857-4685-be1f-d57550cc96cc" xsi:nil="true"/>
+    <OpenTemplate xmlns="4873beb7-5857-4685-be1f-d57550cc96cc">true</OpenTemplate>
+    <CSXSubmissionDate xmlns="4873beb7-5857-4685-be1f-d57550cc96cc" xsi:nil="true"/>
+    <TaxCatchAll xmlns="4873beb7-5857-4685-be1f-d57550cc96cc"/>
+    <Manager xmlns="4873beb7-5857-4685-be1f-d57550cc96cc" xsi:nil="true"/>
+    <NumericId xmlns="4873beb7-5857-4685-be1f-d57550cc96cc" xsi:nil="true"/>
+    <ParentAssetId xmlns="4873beb7-5857-4685-be1f-d57550cc96cc" xsi:nil="true"/>
+    <OriginalSourceMarket xmlns="4873beb7-5857-4685-be1f-d57550cc96cc" xsi:nil="true"/>
+    <ApprovalStatus xmlns="4873beb7-5857-4685-be1f-d57550cc96cc">InProgress</ApprovalStatus>
+    <TPComponent xmlns="4873beb7-5857-4685-be1f-d57550cc96cc" xsi:nil="true"/>
+    <EditorialTags xmlns="4873beb7-5857-4685-be1f-d57550cc96cc" xsi:nil="true"/>
+    <TPExecutable xmlns="4873beb7-5857-4685-be1f-d57550cc96cc" xsi:nil="true"/>
+    <TPLaunchHelpLink xmlns="4873beb7-5857-4685-be1f-d57550cc96cc" xsi:nil="true"/>
+    <LocComments xmlns="4873beb7-5857-4685-be1f-d57550cc96cc" xsi:nil="true"/>
+    <LocRecommendedHandoff xmlns="4873beb7-5857-4685-be1f-d57550cc96cc" xsi:nil="true"/>
+    <SourceTitle xmlns="4873beb7-5857-4685-be1f-d57550cc96cc" xsi:nil="true"/>
+    <CSXUpdate xmlns="4873beb7-5857-4685-be1f-d57550cc96cc">false</CSXUpdate>
+    <IntlLocPriority xmlns="4873beb7-5857-4685-be1f-d57550cc96cc" xsi:nil="true"/>
+    <UAProjectedTotalWords xmlns="4873beb7-5857-4685-be1f-d57550cc96cc" xsi:nil="true"/>
+    <AssetType xmlns="4873beb7-5857-4685-be1f-d57550cc96cc">TP</AssetType>
+    <MachineTranslated xmlns="4873beb7-5857-4685-be1f-d57550cc96cc">false</MachineTranslated>
+    <OutputCachingOn xmlns="4873beb7-5857-4685-be1f-d57550cc96cc">false</OutputCachingOn>
+    <TemplateStatus xmlns="4873beb7-5857-4685-be1f-d57550cc96cc">Complete</TemplateStatus>
+    <IsSearchable xmlns="4873beb7-5857-4685-be1f-d57550cc96cc">true</IsSearchable>
+    <ContentItem xmlns="4873beb7-5857-4685-be1f-d57550cc96cc" xsi:nil="true"/>
+    <HandoffToMSDN xmlns="4873beb7-5857-4685-be1f-d57550cc96cc" xsi:nil="true"/>
+    <ShowIn xmlns="4873beb7-5857-4685-be1f-d57550cc96cc">Show everywhere</ShowIn>
+    <ThumbnailAssetId xmlns="4873beb7-5857-4685-be1f-d57550cc96cc" xsi:nil="true"/>
+    <UALocComments xmlns="4873beb7-5857-4685-be1f-d57550cc96cc" xsi:nil="true"/>
+    <UALocRecommendation xmlns="4873beb7-5857-4685-be1f-d57550cc96cc">Localize</UALocRecommendation>
+    <LastModifiedDateTime xmlns="4873beb7-5857-4685-be1f-d57550cc96cc" xsi:nil="true"/>
+    <LegacyData xmlns="4873beb7-5857-4685-be1f-d57550cc96cc" xsi:nil="true"/>
+    <LocManualTestRequired xmlns="4873beb7-5857-4685-be1f-d57550cc96cc">false</LocManualTestRequired>
+    <LocMarketGroupTiers2 xmlns="4873beb7-5857-4685-be1f-d57550cc96cc" xsi:nil="true"/>
+    <ClipArtFilename xmlns="4873beb7-5857-4685-be1f-d57550cc96cc" xsi:nil="true"/>
+    <TPApplication xmlns="4873beb7-5857-4685-be1f-d57550cc96cc" xsi:nil="true"/>
+    <CSXHash xmlns="4873beb7-5857-4685-be1f-d57550cc96cc" xsi:nil="true"/>
+    <DirectSourceMarket xmlns="4873beb7-5857-4685-be1f-d57550cc96cc" xsi:nil="true"/>
+    <PrimaryImageGen xmlns="4873beb7-5857-4685-be1f-d57550cc96cc">true</PrimaryImageGen>
+    <PlannedPubDate xmlns="4873beb7-5857-4685-be1f-d57550cc96cc" xsi:nil="true"/>
+    <CSXSubmissionMarket xmlns="4873beb7-5857-4685-be1f-d57550cc96cc" xsi:nil="true"/>
+    <Downloads xmlns="4873beb7-5857-4685-be1f-d57550cc96cc">0</Downloads>
+    <ArtSampleDocs xmlns="4873beb7-5857-4685-be1f-d57550cc96cc" xsi:nil="true"/>
+    <TrustLevel xmlns="4873beb7-5857-4685-be1f-d57550cc96cc">1 Microsoft Managed Content</TrustLevel>
+    <BlockPublish xmlns="4873beb7-5857-4685-be1f-d57550cc96cc">false</BlockPublish>
+    <TPLaunchHelpLinkType xmlns="4873beb7-5857-4685-be1f-d57550cc96cc">Template</TPLaunchHelpLinkType>
+    <LocalizationTagsTaxHTField0 xmlns="4873beb7-5857-4685-be1f-d57550cc96cc">
+      <Terms xmlns="http://schemas.microsoft.com/office/infopath/2007/PartnerControls"/>
+    </LocalizationTagsTaxHTField0>
+    <BusinessGroup xmlns="4873beb7-5857-4685-be1f-d57550cc96cc" xsi:nil="true"/>
+    <Providers xmlns="4873beb7-5857-4685-be1f-d57550cc96cc" xsi:nil="true"/>
+    <TemplateTemplateType xmlns="4873beb7-5857-4685-be1f-d57550cc96cc">Word Document Template</TemplateTemplateType>
+    <TimesCloned xmlns="4873beb7-5857-4685-be1f-d57550cc96cc" xsi:nil="true"/>
+    <TPAppVersion xmlns="4873beb7-5857-4685-be1f-d57550cc96cc" xsi:nil="true"/>
+    <VoteCount xmlns="4873beb7-5857-4685-be1f-d57550cc96cc" xsi:nil="true"/>
+    <AverageRating xmlns="4873beb7-5857-4685-be1f-d57550cc96cc" xsi:nil="true"/>
+    <FeatureTagsTaxHTField0 xmlns="4873beb7-5857-4685-be1f-d57550cc96cc">
+      <Terms xmlns="http://schemas.microsoft.com/office/infopath/2007/PartnerControls"/>
+    </FeatureTagsTaxHTField0>
+    <Provider xmlns="4873beb7-5857-4685-be1f-d57550cc96cc" xsi:nil="true"/>
+    <UACurrentWords xmlns="4873beb7-5857-4685-be1f-d57550cc96cc" xsi:nil="true"/>
+    <AssetId xmlns="4873beb7-5857-4685-be1f-d57550cc96cc">TP103749966</AssetId>
+    <TPClientViewer xmlns="4873beb7-5857-4685-be1f-d57550cc96cc" xsi:nil="true"/>
+    <DSATActionTaken xmlns="4873beb7-5857-4685-be1f-d57550cc96cc" xsi:nil="true"/>
+    <APEditor xmlns="4873beb7-5857-4685-be1f-d57550cc96cc">
+      <UserInfo>
+        <DisplayName/>
+        <AccountId xsi:nil="true"/>
+        <AccountType/>
+      </UserInfo>
+    </APEditor>
+    <TPInstallLocation xmlns="4873beb7-5857-4685-be1f-d57550cc96cc" xsi:nil="true"/>
+    <OOCacheId xmlns="4873beb7-5857-4685-be1f-d57550cc96cc" xsi:nil="true"/>
+    <IsDeleted xmlns="4873beb7-5857-4685-be1f-d57550cc96cc">false</IsDeleted>
+    <PublishTargets xmlns="4873beb7-5857-4685-be1f-d57550cc96cc">OfficeOnlineVNext</PublishTargets>
+    <ApprovalLog xmlns="4873beb7-5857-4685-be1f-d57550cc96cc" xsi:nil="true"/>
+    <BugNumber xmlns="4873beb7-5857-4685-be1f-d57550cc96cc" xsi:nil="true"/>
+    <CrawlForDependencies xmlns="4873beb7-5857-4685-be1f-d57550cc96cc">false</CrawlForDependencies>
+    <InternalTagsTaxHTField0 xmlns="4873beb7-5857-4685-be1f-d57550cc96cc">
+      <Terms xmlns="http://schemas.microsoft.com/office/infopath/2007/PartnerControls"/>
+    </InternalTagsTaxHTField0>
+    <LastHandOff xmlns="4873beb7-5857-4685-be1f-d57550cc96cc" xsi:nil="true"/>
+    <Milestone xmlns="4873beb7-5857-4685-be1f-d57550cc96cc" xsi:nil="true"/>
+    <OriginalRelease xmlns="4873beb7-5857-4685-be1f-d57550cc96cc">15</OriginalRelease>
+    <RecommendationsModifier xmlns="4873beb7-5857-4685-be1f-d57550cc96cc" xsi:nil="true"/>
+    <ScenarioTagsTaxHTField0 xmlns="4873beb7-5857-4685-be1f-d57550cc96cc">
+      <Terms xmlns="http://schemas.microsoft.com/office/infopath/2007/PartnerControls"/>
+    </ScenarioTagsTaxHTField0>
+    <UANotes xmlns="4873beb7-5857-4685-be1f-d57550cc96cc" xsi:nil="true"/>
+  </documentManagement>
+</p:properties>
 </file>
 
 <file path=customXml/item2.xml><?xml version="1.0" encoding="utf-8"?>
@@ -4037,129 +4188,12 @@
 </file>
 
 <file path=customXml/item3.xml><?xml version="1.0" encoding="utf-8"?>
-<p:properties xmlns:p="http://schemas.microsoft.com/office/2006/metadata/properties" xmlns:xsi="http://www.w3.org/2001/XMLSchema-instance" xmlns:pc="http://schemas.microsoft.com/office/infopath/2007/PartnerControls">
-  <documentManagement>
-    <APDescription xmlns="4873beb7-5857-4685-be1f-d57550cc96cc" xsi:nil="true"/>
-    <AssetExpire xmlns="4873beb7-5857-4685-be1f-d57550cc96cc">2029-01-01T08:00:00+00:00</AssetExpire>
-    <CampaignTagsTaxHTField0 xmlns="4873beb7-5857-4685-be1f-d57550cc96cc">
-      <Terms xmlns="http://schemas.microsoft.com/office/infopath/2007/PartnerControls"/>
-    </CampaignTagsTaxHTField0>
-    <IntlLangReviewDate xmlns="4873beb7-5857-4685-be1f-d57550cc96cc" xsi:nil="true"/>
-    <TPFriendlyName xmlns="4873beb7-5857-4685-be1f-d57550cc96cc" xsi:nil="true"/>
-    <IntlLangReview xmlns="4873beb7-5857-4685-be1f-d57550cc96cc">false</IntlLangReview>
-    <LocLastLocAttemptVersionLookup xmlns="4873beb7-5857-4685-be1f-d57550cc96cc">864570</LocLastLocAttemptVersionLookup>
-    <PolicheckWords xmlns="4873beb7-5857-4685-be1f-d57550cc96cc" xsi:nil="true"/>
-    <SubmitterId xmlns="4873beb7-5857-4685-be1f-d57550cc96cc" xsi:nil="true"/>
-    <AcquiredFrom xmlns="4873beb7-5857-4685-be1f-d57550cc96cc">Internal MS</AcquiredFrom>
-    <EditorialStatus xmlns="4873beb7-5857-4685-be1f-d57550cc96cc">Complete</EditorialStatus>
-    <Markets xmlns="4873beb7-5857-4685-be1f-d57550cc96cc"/>
-    <OriginAsset xmlns="4873beb7-5857-4685-be1f-d57550cc96cc" xsi:nil="true"/>
-    <AssetStart xmlns="4873beb7-5857-4685-be1f-d57550cc96cc">2012-11-01T04:53:00+00:00</AssetStart>
-    <FriendlyTitle xmlns="4873beb7-5857-4685-be1f-d57550cc96cc" xsi:nil="true"/>
-    <MarketSpecific xmlns="4873beb7-5857-4685-be1f-d57550cc96cc">false</MarketSpecific>
-    <TPNamespace xmlns="4873beb7-5857-4685-be1f-d57550cc96cc" xsi:nil="true"/>
-    <PublishStatusLookup xmlns="4873beb7-5857-4685-be1f-d57550cc96cc">
-      <Value>1655138</Value>
-    </PublishStatusLookup>
-    <APAuthor xmlns="4873beb7-5857-4685-be1f-d57550cc96cc">
-      <UserInfo>
-        <DisplayName>MIDDLEEAST\v-keerth</DisplayName>
-        <AccountId>2799</AccountId>
-        <AccountType/>
-      </UserInfo>
-    </APAuthor>
-    <TPCommandLine xmlns="4873beb7-5857-4685-be1f-d57550cc96cc" xsi:nil="true"/>
-    <IntlLangReviewer xmlns="4873beb7-5857-4685-be1f-d57550cc96cc" xsi:nil="true"/>
-    <OpenTemplate xmlns="4873beb7-5857-4685-be1f-d57550cc96cc">true</OpenTemplate>
-    <CSXSubmissionDate xmlns="4873beb7-5857-4685-be1f-d57550cc96cc" xsi:nil="true"/>
-    <TaxCatchAll xmlns="4873beb7-5857-4685-be1f-d57550cc96cc"/>
-    <Manager xmlns="4873beb7-5857-4685-be1f-d57550cc96cc" xsi:nil="true"/>
-    <NumericId xmlns="4873beb7-5857-4685-be1f-d57550cc96cc" xsi:nil="true"/>
-    <ParentAssetId xmlns="4873beb7-5857-4685-be1f-d57550cc96cc" xsi:nil="true"/>
-    <OriginalSourceMarket xmlns="4873beb7-5857-4685-be1f-d57550cc96cc" xsi:nil="true"/>
-    <ApprovalStatus xmlns="4873beb7-5857-4685-be1f-d57550cc96cc">InProgress</ApprovalStatus>
-    <TPComponent xmlns="4873beb7-5857-4685-be1f-d57550cc96cc" xsi:nil="true"/>
-    <EditorialTags xmlns="4873beb7-5857-4685-be1f-d57550cc96cc" xsi:nil="true"/>
-    <TPExecutable xmlns="4873beb7-5857-4685-be1f-d57550cc96cc" xsi:nil="true"/>
-    <TPLaunchHelpLink xmlns="4873beb7-5857-4685-be1f-d57550cc96cc" xsi:nil="true"/>
-    <LocComments xmlns="4873beb7-5857-4685-be1f-d57550cc96cc" xsi:nil="true"/>
-    <LocRecommendedHandoff xmlns="4873beb7-5857-4685-be1f-d57550cc96cc" xsi:nil="true"/>
-    <SourceTitle xmlns="4873beb7-5857-4685-be1f-d57550cc96cc" xsi:nil="true"/>
-    <CSXUpdate xmlns="4873beb7-5857-4685-be1f-d57550cc96cc">false</CSXUpdate>
-    <IntlLocPriority xmlns="4873beb7-5857-4685-be1f-d57550cc96cc" xsi:nil="true"/>
-    <UAProjectedTotalWords xmlns="4873beb7-5857-4685-be1f-d57550cc96cc" xsi:nil="true"/>
-    <AssetType xmlns="4873beb7-5857-4685-be1f-d57550cc96cc">TP</AssetType>
-    <MachineTranslated xmlns="4873beb7-5857-4685-be1f-d57550cc96cc">false</MachineTranslated>
-    <OutputCachingOn xmlns="4873beb7-5857-4685-be1f-d57550cc96cc">false</OutputCachingOn>
-    <TemplateStatus xmlns="4873beb7-5857-4685-be1f-d57550cc96cc">Complete</TemplateStatus>
-    <IsSearchable xmlns="4873beb7-5857-4685-be1f-d57550cc96cc">true</IsSearchable>
-    <ContentItem xmlns="4873beb7-5857-4685-be1f-d57550cc96cc" xsi:nil="true"/>
-    <HandoffToMSDN xmlns="4873beb7-5857-4685-be1f-d57550cc96cc" xsi:nil="true"/>
-    <ShowIn xmlns="4873beb7-5857-4685-be1f-d57550cc96cc">Show everywhere</ShowIn>
-    <ThumbnailAssetId xmlns="4873beb7-5857-4685-be1f-d57550cc96cc" xsi:nil="true"/>
-    <UALocComments xmlns="4873beb7-5857-4685-be1f-d57550cc96cc" xsi:nil="true"/>
-    <UALocRecommendation xmlns="4873beb7-5857-4685-be1f-d57550cc96cc">Localize</UALocRecommendation>
-    <LastModifiedDateTime xmlns="4873beb7-5857-4685-be1f-d57550cc96cc" xsi:nil="true"/>
-    <LegacyData xmlns="4873beb7-5857-4685-be1f-d57550cc96cc" xsi:nil="true"/>
-    <LocManualTestRequired xmlns="4873beb7-5857-4685-be1f-d57550cc96cc">false</LocManualTestRequired>
-    <LocMarketGroupTiers2 xmlns="4873beb7-5857-4685-be1f-d57550cc96cc" xsi:nil="true"/>
-    <ClipArtFilename xmlns="4873beb7-5857-4685-be1f-d57550cc96cc" xsi:nil="true"/>
-    <TPApplication xmlns="4873beb7-5857-4685-be1f-d57550cc96cc" xsi:nil="true"/>
-    <CSXHash xmlns="4873beb7-5857-4685-be1f-d57550cc96cc" xsi:nil="true"/>
-    <DirectSourceMarket xmlns="4873beb7-5857-4685-be1f-d57550cc96cc" xsi:nil="true"/>
-    <PrimaryImageGen xmlns="4873beb7-5857-4685-be1f-d57550cc96cc">true</PrimaryImageGen>
-    <PlannedPubDate xmlns="4873beb7-5857-4685-be1f-d57550cc96cc" xsi:nil="true"/>
-    <CSXSubmissionMarket xmlns="4873beb7-5857-4685-be1f-d57550cc96cc" xsi:nil="true"/>
-    <Downloads xmlns="4873beb7-5857-4685-be1f-d57550cc96cc">0</Downloads>
-    <ArtSampleDocs xmlns="4873beb7-5857-4685-be1f-d57550cc96cc" xsi:nil="true"/>
-    <TrustLevel xmlns="4873beb7-5857-4685-be1f-d57550cc96cc">1 Microsoft Managed Content</TrustLevel>
-    <BlockPublish xmlns="4873beb7-5857-4685-be1f-d57550cc96cc">false</BlockPublish>
-    <TPLaunchHelpLinkType xmlns="4873beb7-5857-4685-be1f-d57550cc96cc">Template</TPLaunchHelpLinkType>
-    <LocalizationTagsTaxHTField0 xmlns="4873beb7-5857-4685-be1f-d57550cc96cc">
-      <Terms xmlns="http://schemas.microsoft.com/office/infopath/2007/PartnerControls"/>
-    </LocalizationTagsTaxHTField0>
-    <BusinessGroup xmlns="4873beb7-5857-4685-be1f-d57550cc96cc" xsi:nil="true"/>
-    <Providers xmlns="4873beb7-5857-4685-be1f-d57550cc96cc" xsi:nil="true"/>
-    <TemplateTemplateType xmlns="4873beb7-5857-4685-be1f-d57550cc96cc">Word Document Template</TemplateTemplateType>
-    <TimesCloned xmlns="4873beb7-5857-4685-be1f-d57550cc96cc" xsi:nil="true"/>
-    <TPAppVersion xmlns="4873beb7-5857-4685-be1f-d57550cc96cc" xsi:nil="true"/>
-    <VoteCount xmlns="4873beb7-5857-4685-be1f-d57550cc96cc" xsi:nil="true"/>
-    <AverageRating xmlns="4873beb7-5857-4685-be1f-d57550cc96cc" xsi:nil="true"/>
-    <FeatureTagsTaxHTField0 xmlns="4873beb7-5857-4685-be1f-d57550cc96cc">
-      <Terms xmlns="http://schemas.microsoft.com/office/infopath/2007/PartnerControls"/>
-    </FeatureTagsTaxHTField0>
-    <Provider xmlns="4873beb7-5857-4685-be1f-d57550cc96cc" xsi:nil="true"/>
-    <UACurrentWords xmlns="4873beb7-5857-4685-be1f-d57550cc96cc" xsi:nil="true"/>
-    <AssetId xmlns="4873beb7-5857-4685-be1f-d57550cc96cc">TP103749966</AssetId>
-    <TPClientViewer xmlns="4873beb7-5857-4685-be1f-d57550cc96cc" xsi:nil="true"/>
-    <DSATActionTaken xmlns="4873beb7-5857-4685-be1f-d57550cc96cc" xsi:nil="true"/>
-    <APEditor xmlns="4873beb7-5857-4685-be1f-d57550cc96cc">
-      <UserInfo>
-        <DisplayName/>
-        <AccountId xsi:nil="true"/>
-        <AccountType/>
-      </UserInfo>
-    </APEditor>
-    <TPInstallLocation xmlns="4873beb7-5857-4685-be1f-d57550cc96cc" xsi:nil="true"/>
-    <OOCacheId xmlns="4873beb7-5857-4685-be1f-d57550cc96cc" xsi:nil="true"/>
-    <IsDeleted xmlns="4873beb7-5857-4685-be1f-d57550cc96cc">false</IsDeleted>
-    <PublishTargets xmlns="4873beb7-5857-4685-be1f-d57550cc96cc">OfficeOnlineVNext</PublishTargets>
-    <ApprovalLog xmlns="4873beb7-5857-4685-be1f-d57550cc96cc" xsi:nil="true"/>
-    <BugNumber xmlns="4873beb7-5857-4685-be1f-d57550cc96cc" xsi:nil="true"/>
-    <CrawlForDependencies xmlns="4873beb7-5857-4685-be1f-d57550cc96cc">false</CrawlForDependencies>
-    <InternalTagsTaxHTField0 xmlns="4873beb7-5857-4685-be1f-d57550cc96cc">
-      <Terms xmlns="http://schemas.microsoft.com/office/infopath/2007/PartnerControls"/>
-    </InternalTagsTaxHTField0>
-    <LastHandOff xmlns="4873beb7-5857-4685-be1f-d57550cc96cc" xsi:nil="true"/>
-    <Milestone xmlns="4873beb7-5857-4685-be1f-d57550cc96cc" xsi:nil="true"/>
-    <OriginalRelease xmlns="4873beb7-5857-4685-be1f-d57550cc96cc">15</OriginalRelease>
-    <RecommendationsModifier xmlns="4873beb7-5857-4685-be1f-d57550cc96cc" xsi:nil="true"/>
-    <ScenarioTagsTaxHTField0 xmlns="4873beb7-5857-4685-be1f-d57550cc96cc">
-      <Terms xmlns="http://schemas.microsoft.com/office/infopath/2007/PartnerControls"/>
-    </ScenarioTagsTaxHTField0>
-    <UANotes xmlns="4873beb7-5857-4685-be1f-d57550cc96cc" xsi:nil="true"/>
-  </documentManagement>
-</p:properties>
+<?mso-contentType ?>
+<FormTemplates xmlns="http://schemas.microsoft.com/sharepoint/v3/contenttype/forms">
+  <Display>DocumentLibraryForm</Display>
+  <Edit>AssetEditForm</Edit>
+  <New>DocumentLibraryForm</New>
+</FormTemplates>
 </file>
 
 <file path=customXml/item4.xml><?xml version="1.0" encoding="utf-8"?>
@@ -4216,9 +4250,11 @@
 </file>
 
 <file path=customXml/itemProps1.xml><?xml version="1.0" encoding="utf-8"?>
-<ds:datastoreItem xmlns:ds="http://schemas.openxmlformats.org/officeDocument/2006/customXml" ds:itemID="{FF740C13-C6A2-43D3-86C5-4CBB969C2CB1}">
+<ds:datastoreItem xmlns:ds="http://schemas.openxmlformats.org/officeDocument/2006/customXml" ds:itemID="{83AE4ADC-D632-40A7-A0C1-0481BB069C4F}">
   <ds:schemaRefs>
-    <ds:schemaRef ds:uri="http://schemas.microsoft.com/sharepoint/v3/contenttype/forms"/>
+    <ds:schemaRef ds:uri="http://schemas.microsoft.com/office/2006/metadata/properties"/>
+    <ds:schemaRef ds:uri="http://schemas.microsoft.com/office/infopath/2007/PartnerControls"/>
+    <ds:schemaRef ds:uri="4873beb7-5857-4685-be1f-d57550cc96cc"/>
   </ds:schemaRefs>
 </ds:datastoreItem>
 </file>
@@ -4242,17 +4278,15 @@
 </file>
 
 <file path=customXml/itemProps3.xml><?xml version="1.0" encoding="utf-8"?>
-<ds:datastoreItem xmlns:ds="http://schemas.openxmlformats.org/officeDocument/2006/customXml" ds:itemID="{83AE4ADC-D632-40A7-A0C1-0481BB069C4F}">
+<ds:datastoreItem xmlns:ds="http://schemas.openxmlformats.org/officeDocument/2006/customXml" ds:itemID="{FF740C13-C6A2-43D3-86C5-4CBB969C2CB1}">
   <ds:schemaRefs>
-    <ds:schemaRef ds:uri="http://schemas.microsoft.com/office/2006/metadata/properties"/>
-    <ds:schemaRef ds:uri="http://schemas.microsoft.com/office/infopath/2007/PartnerControls"/>
-    <ds:schemaRef ds:uri="4873beb7-5857-4685-be1f-d57550cc96cc"/>
+    <ds:schemaRef ds:uri="http://schemas.microsoft.com/sharepoint/v3/contenttype/forms"/>
   </ds:schemaRefs>
 </ds:datastoreItem>
 </file>
 
 <file path=customXml/itemProps4.xml><?xml version="1.0" encoding="utf-8"?>
-<ds:datastoreItem xmlns:ds="http://schemas.openxmlformats.org/officeDocument/2006/customXml" ds:itemID="{D45B6959-947F-4891-9593-AD23BBAC542B}">
+<ds:datastoreItem xmlns:ds="http://schemas.openxmlformats.org/officeDocument/2006/customXml" ds:itemID="{80F90AAB-D1B4-42B6-8EBC-D99950EDD79A}">
   <ds:schemaRefs>
     <ds:schemaRef ds:uri="http://schemas.openxmlformats.org/officeDocument/2006/bibliography"/>
   </ds:schemaRefs>

</xml_diff>